<commit_message>
agregacion de nuevos archivos
carta de presentacion
carta de aceptacion
carta confidencial
cartilla de imms
codigo etica
credencia
kardex
cv
contacia curso
carta responsiva
</commit_message>
<xml_diff>
--- a/Residencia/P-DRSS-02-F-10 Guia para la carta de aceptacion de Residencia Profesional.docx
+++ b/Residencia/P-DRSS-02-F-10 Guia para la carta de aceptacion de Residencia Profesional.docx
@@ -57,11 +57,19 @@
           <w:rFonts w:ascii="Graphik Regular" w:hAnsi="Graphik Regular" w:cstheme="minorHAnsi"/>
         </w:rPr>
       </w:pPr>
-      <w:r>
-        <w:rPr>
-          <w:rFonts w:ascii="Graphik Regular" w:hAnsi="Graphik Regular" w:cstheme="minorHAnsi"/>
-        </w:rPr>
-        <w:t>At´n: Li</w:t>
+      <w:proofErr w:type="spellStart"/>
+      <w:r>
+        <w:rPr>
+          <w:rFonts w:ascii="Graphik Regular" w:hAnsi="Graphik Regular" w:cstheme="minorHAnsi"/>
+        </w:rPr>
+        <w:t>At´n</w:t>
+      </w:r>
+      <w:proofErr w:type="spellEnd"/>
+      <w:r>
+        <w:rPr>
+          <w:rFonts w:ascii="Graphik Regular" w:hAnsi="Graphik Regular" w:cstheme="minorHAnsi"/>
+        </w:rPr>
+        <w:t>: Li</w:t>
       </w:r>
       <w:r>
         <w:rPr>
@@ -228,31 +236,67 @@
         <w:rPr>
           <w:rFonts w:ascii="Graphik Regular" w:hAnsi="Graphik Regular"/>
         </w:rPr>
-        <w:t>donde cubrirá un total de 500 horas en un periodo de 4 meses mínimo y 6  meses como máximo que comprenden del  __</w:t>
-      </w:r>
-      <w:r>
-        <w:rPr>
-          <w:rFonts w:ascii="Graphik Regular" w:hAnsi="Graphik Regular"/>
-        </w:rPr>
-        <w:t>__</w:t>
-      </w:r>
-      <w:r>
-        <w:rPr>
-          <w:rFonts w:ascii="Graphik Regular" w:hAnsi="Graphik Regular"/>
-        </w:rPr>
-        <w:t xml:space="preserve"> de ____ al __ de ____ de 20_</w:t>
-      </w:r>
-      <w:r>
-        <w:rPr>
-          <w:rFonts w:ascii="Graphik Regular" w:hAnsi="Graphik Regular"/>
-        </w:rPr>
-        <w:t>__</w:t>
-      </w:r>
-      <w:r>
-        <w:rPr>
-          <w:rFonts w:ascii="Graphik Regular" w:hAnsi="Graphik Regular"/>
-        </w:rPr>
-        <w:t>_; “Asesorado”(a) por _______________</w:t>
+        <w:t xml:space="preserve">donde cubrirá un total de 500 horas en un periodo de 4 meses mínimo y 6  meses como máximo que comprenden del  </w:t>
+      </w:r>
+      <w:r>
+        <w:rPr>
+          <w:rFonts w:ascii="Graphik Regular" w:hAnsi="Graphik Regular"/>
+        </w:rPr>
+        <w:t>23</w:t>
+      </w:r>
+      <w:r>
+        <w:rPr>
+          <w:rFonts w:ascii="Graphik Regular" w:hAnsi="Graphik Regular"/>
+        </w:rPr>
+        <w:t xml:space="preserve"> de </w:t>
+      </w:r>
+      <w:r>
+        <w:rPr>
+          <w:rFonts w:ascii="Graphik Regular" w:hAnsi="Graphik Regular"/>
+        </w:rPr>
+        <w:t>julio</w:t>
+      </w:r>
+      <w:r>
+        <w:rPr>
+          <w:rFonts w:ascii="Graphik Regular" w:hAnsi="Graphik Regular"/>
+        </w:rPr>
+        <w:t xml:space="preserve"> al </w:t>
+      </w:r>
+      <w:r>
+        <w:rPr>
+          <w:rFonts w:ascii="Graphik Regular" w:hAnsi="Graphik Regular"/>
+        </w:rPr>
+        <w:t>23</w:t>
+      </w:r>
+      <w:r>
+        <w:rPr>
+          <w:rFonts w:ascii="Graphik Regular" w:hAnsi="Graphik Regular"/>
+        </w:rPr>
+        <w:t xml:space="preserve"> de </w:t>
+      </w:r>
+      <w:r>
+        <w:rPr>
+          <w:rFonts w:ascii="Graphik Regular" w:hAnsi="Graphik Regular"/>
+        </w:rPr>
+        <w:t>noviembre</w:t>
+      </w:r>
+      <w:r>
+        <w:rPr>
+          <w:rFonts w:ascii="Graphik Regular" w:hAnsi="Graphik Regular"/>
+        </w:rPr>
+        <w:t xml:space="preserve"> de 20</w:t>
+      </w:r>
+      <w:r>
+        <w:rPr>
+          <w:rFonts w:ascii="Graphik Regular" w:hAnsi="Graphik Regular"/>
+        </w:rPr>
+        <w:t>20</w:t>
+      </w:r>
+      <w:r>
+        <w:rPr>
+          <w:rFonts w:ascii="Graphik Regular" w:hAnsi="Graphik Regular"/>
+        </w:rPr>
+        <w:t>; “Asesorado”(a) por _______________</w:t>
       </w:r>
       <w:r>
         <w:rPr>
@@ -407,21 +451,6 @@
           <w:sz w:val="28"/>
         </w:rPr>
       </w:pPr>
-    </w:p>
-    <w:p>
-      <w:pPr>
-        <w:rPr>
-          <w:rFonts w:ascii="Graphik Regular" w:hAnsi="Graphik Regular"/>
-        </w:rPr>
-      </w:pPr>
-      <w:r>
-        <w:rPr>
-          <w:rFonts w:ascii="Graphik Regular" w:hAnsi="Graphik Regular" w:cstheme="minorHAnsi"/>
-          <w:color w:val="FF0000"/>
-          <w:sz w:val="28"/>
-        </w:rPr>
-        <w:t>Este formato será entregado a la Instancia Receptora y deberá ser impreso en hoja membretada de la misma; eliminando los membretes de esta hoja y esta leyenda.</w:t>
-      </w:r>
     </w:p>
     <w:p>
       <w:pPr>
@@ -568,7 +597,7 @@
         </mc:Choice>
         <mc:Fallback>
           <w:pict>
-            <v:rect w14:anchorId="6A4979A6" id="8 Rectángulo" o:spid="_x0000_s1026" style="position:absolute;margin-left:-42.55pt;margin-top:-20.1pt;width:613.35pt;height:6.5pt;z-index:-251654144;visibility:visible;mso-wrap-style:square;mso-width-percent:0;mso-height-percent:0;mso-wrap-distance-left:9pt;mso-wrap-distance-top:0;mso-wrap-distance-right:9pt;mso-wrap-distance-bottom:0;mso-position-horizontal:absolute;mso-position-horizontal-relative:text;mso-position-vertical:absolute;mso-position-vertical-relative:text;mso-width-percent:0;mso-height-percent:0;mso-width-relative:margin;mso-height-relative:margin;v-text-anchor:middle" o:gfxdata="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" fillcolor="#31849b [2408]" strokecolor="#4579b8 [3044]"/>
+            <v:rect w14:anchorId="3537CCCD" id="8 Rectángulo" o:spid="_x0000_s1026" style="position:absolute;margin-left:-42.55pt;margin-top:-20.1pt;width:613.35pt;height:6.5pt;z-index:-251654144;visibility:visible;mso-wrap-style:square;mso-width-percent:0;mso-height-percent:0;mso-wrap-distance-left:9pt;mso-wrap-distance-top:0;mso-wrap-distance-right:9pt;mso-wrap-distance-bottom:0;mso-position-horizontal:absolute;mso-position-horizontal-relative:text;mso-position-vertical:absolute;mso-position-vertical-relative:text;mso-width-percent:0;mso-height-percent:0;mso-width-relative:margin;mso-height-relative:margin;v-text-anchor:middle" o:gfxdata="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" fillcolor="#31849b [2408]" strokecolor="#4579b8 [3044]"/>
           </w:pict>
         </mc:Fallback>
       </mc:AlternateContent>
@@ -613,7 +642,7 @@
                       <a:effectLst/>
                       <a:extLst>
                         <a:ext uri="{C572A759-6A51-4108-AA02-DFA0A04FC94B}">
-                          <ma14:wrappingTextBoxFlag xmlns:ma14="http://schemas.microsoft.com/office/mac/drawingml/2011/main" xmlns:w="http://schemas.openxmlformats.org/wordprocessingml/2006/main" xmlns:w10="urn:schemas-microsoft-com:office:word" xmlns:v="urn:schemas-microsoft-com:vml" xmlns:o="urn:schemas-microsoft-com:office:office" xmlns:mv="urn:schemas-microsoft-com:mac:vml" xmlns:mo="http://schemas.microsoft.com/office/mac/office/2008/main" xmlns=""/>
+                          <ma14:wrappingTextBoxFlag xmlns="" xmlns:mo="http://schemas.microsoft.com/office/mac/office/2008/main" xmlns:mv="urn:schemas-microsoft-com:mac:vml" xmlns:o="urn:schemas-microsoft-com:office:office" xmlns:v="urn:schemas-microsoft-com:vml" xmlns:w10="urn:schemas-microsoft-com:office:word" xmlns:w="http://schemas.openxmlformats.org/wordprocessingml/2006/main" xmlns:ma14="http://schemas.microsoft.com/office/mac/drawingml/2011/main"/>
                         </a:ext>
                       </a:extLst>
                     </wps:spPr>
@@ -690,7 +719,25 @@
                               <w:sz w:val="12"/>
                               <w:szCs w:val="12"/>
                             </w:rPr>
-                            <w:t>#2000 Carr. Mixquiahuala-Tula K</w:t>
+                            <w:t xml:space="preserve">#2000 </w:t>
+                          </w:r>
+                          <w:proofErr w:type="spellStart"/>
+                          <w:r>
+                            <w:rPr>
+                              <w:rFonts w:ascii="Graphik Regular" w:hAnsi="Graphik Regular"/>
+                              <w:sz w:val="12"/>
+                              <w:szCs w:val="12"/>
+                            </w:rPr>
+                            <w:t>Carr</w:t>
+                          </w:r>
+                          <w:proofErr w:type="spellEnd"/>
+                          <w:r>
+                            <w:rPr>
+                              <w:rFonts w:ascii="Graphik Regular" w:hAnsi="Graphik Regular"/>
+                              <w:sz w:val="12"/>
+                              <w:szCs w:val="12"/>
+                            </w:rPr>
+                            <w:t>. Mixquiahuala-Tula K</w:t>
                           </w:r>
                           <w:r>
                             <w:rPr>
@@ -854,7 +901,25 @@
                         <w:sz w:val="12"/>
                         <w:szCs w:val="12"/>
                       </w:rPr>
-                      <w:t>#2000 Carr. Mixquiahuala-Tula K</w:t>
+                      <w:t xml:space="preserve">#2000 </w:t>
+                    </w:r>
+                    <w:proofErr w:type="spellStart"/>
+                    <w:r>
+                      <w:rPr>
+                        <w:rFonts w:ascii="Graphik Regular" w:hAnsi="Graphik Regular"/>
+                        <w:sz w:val="12"/>
+                        <w:szCs w:val="12"/>
+                      </w:rPr>
+                      <w:t>Carr</w:t>
+                    </w:r>
+                    <w:proofErr w:type="spellEnd"/>
+                    <w:r>
+                      <w:rPr>
+                        <w:rFonts w:ascii="Graphik Regular" w:hAnsi="Graphik Regular"/>
+                        <w:sz w:val="12"/>
+                        <w:szCs w:val="12"/>
+                      </w:rPr>
+                      <w:t>. Mixquiahuala-Tula K</w:t>
                     </w:r>
                     <w:r>
                       <w:rPr>
@@ -1959,6 +2024,7 @@
     <w:lsdException w:name="HTML Sample" w:semiHidden="1" w:unhideWhenUsed="1"/>
     <w:lsdException w:name="HTML Typewriter" w:semiHidden="1" w:unhideWhenUsed="1"/>
     <w:lsdException w:name="HTML Variable" w:semiHidden="1" w:unhideWhenUsed="1"/>
+    <w:lsdException w:name="Normal Table" w:semiHidden="1" w:unhideWhenUsed="1"/>
     <w:lsdException w:name="annotation subject" w:semiHidden="1" w:unhideWhenUsed="1"/>
     <w:lsdException w:name="No List" w:semiHidden="1" w:unhideWhenUsed="1"/>
     <w:lsdException w:name="Outline List 1" w:semiHidden="1" w:unhideWhenUsed="1"/>
@@ -2001,8 +2067,11 @@
     <w:lsdException w:name="Table Contemporary" w:semiHidden="1" w:unhideWhenUsed="1"/>
     <w:lsdException w:name="Table Elegant" w:semiHidden="1" w:unhideWhenUsed="1"/>
     <w:lsdException w:name="Table Professional" w:semiHidden="1" w:unhideWhenUsed="1"/>
+    <w:lsdException w:name="Table Subtle 1" w:semiHidden="1" w:unhideWhenUsed="1"/>
     <w:lsdException w:name="Table Subtle 2" w:semiHidden="1" w:unhideWhenUsed="1"/>
     <w:lsdException w:name="Table Web 1" w:semiHidden="1" w:unhideWhenUsed="1"/>
+    <w:lsdException w:name="Table Web 2" w:semiHidden="1" w:unhideWhenUsed="1"/>
+    <w:lsdException w:name="Table Web 3" w:semiHidden="1" w:unhideWhenUsed="1"/>
     <w:lsdException w:name="Balloon Text" w:semiHidden="1" w:unhideWhenUsed="1"/>
     <w:lsdException w:name="Table Grid" w:uiPriority="59"/>
     <w:lsdException w:name="Table Theme" w:semiHidden="1" w:unhideWhenUsed="1"/>

</xml_diff>